<commit_message>
Technisch ontwerp bijgewerkt, structuur pagina duidelijker omschreven
</commit_message>
<xml_diff>
--- a/src/Eindopdracht/docs/Technisch ontwerp.docx
+++ b/src/Eindopdracht/docs/Technisch ontwerp.docx
@@ -10,6 +10,7 @@
           <w:docPartUnique/>
         </w:docPartObj>
       </w:sdtPr>
+      <w:sdtEndPr/>
       <w:sdtContent>
         <w:p>
           <w:r>
@@ -472,7 +473,16 @@
                                     <w:szCs w:val="18"/>
                                     <w:lang w:val="nl-NL"/>
                                   </w:rPr>
-                                  <w:t>Versie 1.0</w:t>
+                                  <w:t>Versie 1.</w:t>
+                                </w:r>
+                                <w:r>
+                                  <w:rPr>
+                                    <w:color w:val="595959" w:themeColor="text1" w:themeTint="A6"/>
+                                    <w:sz w:val="18"/>
+                                    <w:szCs w:val="18"/>
+                                    <w:lang w:val="nl-NL"/>
+                                  </w:rPr>
+                                  <w:t>2</w:t>
                                 </w:r>
                               </w:p>
                             </w:txbxContent>
@@ -633,7 +643,16 @@
                               <w:szCs w:val="18"/>
                               <w:lang w:val="nl-NL"/>
                             </w:rPr>
-                            <w:t>Versie 1.0</w:t>
+                            <w:t>Versie 1.</w:t>
+                          </w:r>
+                          <w:r>
+                            <w:rPr>
+                              <w:color w:val="595959" w:themeColor="text1" w:themeTint="A6"/>
+                              <w:sz w:val="18"/>
+                              <w:szCs w:val="18"/>
+                              <w:lang w:val="nl-NL"/>
+                            </w:rPr>
+                            <w:t>2</w:t>
                           </w:r>
                         </w:p>
                       </w:txbxContent>
@@ -760,6 +779,7 @@
                                   <w:dataBinding w:prefixMappings="xmlns:ns0='http://purl.org/dc/elements/1.1/' xmlns:ns1='http://schemas.openxmlformats.org/package/2006/metadata/core-properties' " w:xpath="/ns1:coreProperties[1]/ns0:subject[1]" w:storeItemID="{6C3C8BC8-F283-45AE-878A-BAB7291924A1}"/>
                                   <w:text/>
                                 </w:sdtPr>
+                                <w:sdtEndPr/>
                                 <w:sdtContent>
                                   <w:p>
                                     <w:pPr>
@@ -871,6 +891,7 @@
                             <w:dataBinding w:prefixMappings="xmlns:ns0='http://purl.org/dc/elements/1.1/' xmlns:ns1='http://schemas.openxmlformats.org/package/2006/metadata/core-properties' " w:xpath="/ns1:coreProperties[1]/ns0:subject[1]" w:storeItemID="{6C3C8BC8-F283-45AE-878A-BAB7291924A1}"/>
                             <w:text/>
                           </w:sdtPr>
+                          <w:sdtEndPr/>
                           <w:sdtContent>
                             <w:p>
                               <w:pPr>
@@ -936,23 +957,24 @@
     <w:tbl>
       <w:tblPr>
         <w:tblStyle w:val="Gemiddeldelijst2-accent1"/>
-        <w:tblW w:w="3377" w:type="pct"/>
+        <w:tblW w:w="5474" w:type="pct"/>
         <w:tblLook w:val="04A0" w:firstRow="1" w:lastRow="0" w:firstColumn="1" w:lastColumn="0" w:noHBand="0" w:noVBand="1"/>
       </w:tblPr>
       <w:tblGrid>
-        <w:gridCol w:w="1542"/>
-        <w:gridCol w:w="1528"/>
-        <w:gridCol w:w="1528"/>
-        <w:gridCol w:w="1529"/>
+        <w:gridCol w:w="2500"/>
+        <w:gridCol w:w="2404"/>
+        <w:gridCol w:w="2620"/>
+        <w:gridCol w:w="2408"/>
       </w:tblGrid>
       <w:tr>
         <w:trPr>
           <w:cnfStyle w:val="100000000000" w:firstRow="1" w:lastRow="0" w:firstColumn="0" w:lastColumn="0" w:oddVBand="0" w:evenVBand="0" w:oddHBand="0" w:evenHBand="0" w:firstRowFirstColumn="0" w:firstRowLastColumn="0" w:lastRowFirstColumn="0" w:lastRowLastColumn="0"/>
+          <w:trHeight w:val="316"/>
         </w:trPr>
         <w:tc>
           <w:tcPr>
             <w:cnfStyle w:val="001000000100" w:firstRow="0" w:lastRow="0" w:firstColumn="1" w:lastColumn="0" w:oddVBand="0" w:evenVBand="0" w:oddHBand="0" w:evenHBand="0" w:firstRowFirstColumn="1" w:firstRowLastColumn="0" w:lastRowFirstColumn="0" w:lastRowLastColumn="0"/>
-            <w:tcW w:w="1258" w:type="pct"/>
+            <w:tcW w:w="1259" w:type="pct"/>
             <w:noWrap/>
           </w:tcPr>
           <w:p>
@@ -978,7 +1000,7 @@
         </w:tc>
         <w:tc>
           <w:tcPr>
-            <w:tcW w:w="1247" w:type="pct"/>
+            <w:tcW w:w="1210" w:type="pct"/>
           </w:tcPr>
           <w:p>
             <w:pPr>
@@ -1004,7 +1026,7 @@
         </w:tc>
         <w:tc>
           <w:tcPr>
-            <w:tcW w:w="1247" w:type="pct"/>
+            <w:tcW w:w="1319" w:type="pct"/>
           </w:tcPr>
           <w:p>
             <w:pPr>
@@ -1017,6 +1039,7 @@
                 <w:szCs w:val="22"/>
               </w:rPr>
             </w:pPr>
+            <w:proofErr w:type="spellStart"/>
             <w:r>
               <w:rPr>
                 <w:rFonts w:asciiTheme="minorHAnsi" w:eastAsiaTheme="minorEastAsia" w:hAnsiTheme="minorHAnsi" w:cstheme="minorBidi"/>
@@ -1026,11 +1049,12 @@
               </w:rPr>
               <w:t>Aanpassingen</w:t>
             </w:r>
+            <w:proofErr w:type="spellEnd"/>
           </w:p>
         </w:tc>
         <w:tc>
           <w:tcPr>
-            <w:tcW w:w="1248" w:type="pct"/>
+            <w:tcW w:w="1212" w:type="pct"/>
           </w:tcPr>
           <w:p>
             <w:pPr>
@@ -1058,11 +1082,12 @@
       <w:tr>
         <w:trPr>
           <w:cnfStyle w:val="000000100000" w:firstRow="0" w:lastRow="0" w:firstColumn="0" w:lastColumn="0" w:oddVBand="0" w:evenVBand="0" w:oddHBand="1" w:evenHBand="0" w:firstRowFirstColumn="0" w:firstRowLastColumn="0" w:lastRowFirstColumn="0" w:lastRowLastColumn="0"/>
+          <w:trHeight w:val="1880"/>
         </w:trPr>
         <w:tc>
           <w:tcPr>
             <w:cnfStyle w:val="001000000000" w:firstRow="0" w:lastRow="0" w:firstColumn="1" w:lastColumn="0" w:oddVBand="0" w:evenVBand="0" w:oddHBand="0" w:evenHBand="0" w:firstRowFirstColumn="0" w:firstRowLastColumn="0" w:lastRowFirstColumn="0" w:lastRowLastColumn="0"/>
-            <w:tcW w:w="1258" w:type="pct"/>
+            <w:tcW w:w="1259" w:type="pct"/>
             <w:noWrap/>
           </w:tcPr>
           <w:p>
@@ -1080,10 +1105,40 @@
               <w:t>Versie 1.0</w:t>
             </w:r>
           </w:p>
+          <w:p>
+            <w:pPr>
+              <w:rPr>
+                <w:rFonts w:asciiTheme="minorHAnsi" w:eastAsiaTheme="minorEastAsia" w:hAnsiTheme="minorHAnsi" w:cstheme="minorBidi"/>
+                <w:color w:val="auto"/>
+              </w:rPr>
+            </w:pPr>
+            <w:r>
+              <w:rPr>
+                <w:rFonts w:asciiTheme="minorHAnsi" w:eastAsiaTheme="minorEastAsia" w:hAnsiTheme="minorHAnsi" w:cstheme="minorBidi"/>
+                <w:color w:val="auto"/>
+              </w:rPr>
+              <w:t>Versie 1.1</w:t>
+            </w:r>
+          </w:p>
+          <w:p>
+            <w:pPr>
+              <w:rPr>
+                <w:rFonts w:asciiTheme="minorHAnsi" w:eastAsiaTheme="minorEastAsia" w:hAnsiTheme="minorHAnsi" w:cstheme="minorBidi"/>
+                <w:color w:val="auto"/>
+              </w:rPr>
+            </w:pPr>
+            <w:r>
+              <w:rPr>
+                <w:rFonts w:asciiTheme="minorHAnsi" w:eastAsiaTheme="minorEastAsia" w:hAnsiTheme="minorHAnsi" w:cstheme="minorBidi"/>
+                <w:color w:val="auto"/>
+              </w:rPr>
+              <w:t>Versie 1.2</w:t>
+            </w:r>
+          </w:p>
         </w:tc>
         <w:tc>
           <w:tcPr>
-            <w:tcW w:w="1247" w:type="pct"/>
+            <w:tcW w:w="1210" w:type="pct"/>
           </w:tcPr>
           <w:p>
             <w:pPr>
@@ -1101,10 +1156,51 @@
               <w:t>Lars van Vliet</w:t>
             </w:r>
           </w:p>
+          <w:p>
+            <w:pPr>
+              <w:cnfStyle w:val="000000100000" w:firstRow="0" w:lastRow="0" w:firstColumn="0" w:lastColumn="0" w:oddVBand="0" w:evenVBand="0" w:oddHBand="1" w:evenHBand="0" w:firstRowFirstColumn="0" w:firstRowLastColumn="0" w:lastRowFirstColumn="0" w:lastRowLastColumn="0"/>
+              <w:rPr>
+                <w:rFonts w:asciiTheme="minorHAnsi" w:eastAsiaTheme="minorEastAsia" w:hAnsiTheme="minorHAnsi" w:cstheme="minorBidi"/>
+                <w:color w:val="auto"/>
+              </w:rPr>
+            </w:pPr>
+            <w:r>
+              <w:rPr>
+                <w:rFonts w:asciiTheme="minorHAnsi" w:eastAsiaTheme="minorEastAsia" w:hAnsiTheme="minorHAnsi" w:cstheme="minorBidi"/>
+                <w:color w:val="auto"/>
+              </w:rPr>
+              <w:t>Lars van Vliet</w:t>
+            </w:r>
+          </w:p>
+          <w:p>
+            <w:pPr>
+              <w:cnfStyle w:val="000000100000" w:firstRow="0" w:lastRow="0" w:firstColumn="0" w:lastColumn="0" w:oddVBand="0" w:evenVBand="0" w:oddHBand="1" w:evenHBand="0" w:firstRowFirstColumn="0" w:firstRowLastColumn="0" w:lastRowFirstColumn="0" w:lastRowLastColumn="0"/>
+              <w:rPr>
+                <w:rFonts w:asciiTheme="minorHAnsi" w:eastAsiaTheme="minorEastAsia" w:hAnsiTheme="minorHAnsi" w:cstheme="minorBidi"/>
+                <w:color w:val="auto"/>
+              </w:rPr>
+            </w:pPr>
+            <w:r>
+              <w:rPr>
+                <w:rFonts w:asciiTheme="minorHAnsi" w:eastAsiaTheme="minorEastAsia" w:hAnsiTheme="minorHAnsi" w:cstheme="minorBidi"/>
+                <w:color w:val="auto"/>
+              </w:rPr>
+              <w:t>Lars van Vliet</w:t>
+            </w:r>
+          </w:p>
+          <w:p>
+            <w:pPr>
+              <w:cnfStyle w:val="000000100000" w:firstRow="0" w:lastRow="0" w:firstColumn="0" w:lastColumn="0" w:oddVBand="0" w:evenVBand="0" w:oddHBand="1" w:evenHBand="0" w:firstRowFirstColumn="0" w:firstRowLastColumn="0" w:lastRowFirstColumn="0" w:lastRowLastColumn="0"/>
+              <w:rPr>
+                <w:rFonts w:asciiTheme="minorHAnsi" w:eastAsiaTheme="minorEastAsia" w:hAnsiTheme="minorHAnsi" w:cstheme="minorBidi"/>
+                <w:color w:val="auto"/>
+              </w:rPr>
+            </w:pPr>
+          </w:p>
         </w:tc>
         <w:tc>
           <w:tcPr>
-            <w:tcW w:w="1247" w:type="pct"/>
+            <w:tcW w:w="1319" w:type="pct"/>
           </w:tcPr>
           <w:p>
             <w:pPr>
@@ -1120,25 +1216,189 @@
                 <w:rFonts w:asciiTheme="minorHAnsi" w:eastAsiaTheme="minorEastAsia" w:hAnsiTheme="minorHAnsi" w:cstheme="minorBidi"/>
                 <w:color w:val="auto"/>
               </w:rPr>
-              <w:t>Basis opmaak</w:t>
-            </w:r>
+              <w:t xml:space="preserve">Basis </w:t>
+            </w:r>
+            <w:proofErr w:type="spellStart"/>
+            <w:r>
+              <w:rPr>
+                <w:rFonts w:asciiTheme="minorHAnsi" w:eastAsiaTheme="minorEastAsia" w:hAnsiTheme="minorHAnsi" w:cstheme="minorBidi"/>
+                <w:color w:val="auto"/>
+              </w:rPr>
+              <w:t>opmaak</w:t>
+            </w:r>
+            <w:proofErr w:type="spellEnd"/>
+          </w:p>
+          <w:p>
+            <w:pPr>
+              <w:jc w:val="center"/>
+              <w:cnfStyle w:val="000000100000" w:firstRow="0" w:lastRow="0" w:firstColumn="0" w:lastColumn="0" w:oddVBand="0" w:evenVBand="0" w:oddHBand="1" w:evenHBand="0" w:firstRowFirstColumn="0" w:firstRowLastColumn="0" w:lastRowFirstColumn="0" w:lastRowLastColumn="0"/>
+              <w:rPr>
+                <w:rFonts w:asciiTheme="minorHAnsi" w:eastAsiaTheme="minorEastAsia" w:hAnsiTheme="minorHAnsi" w:cstheme="minorBidi"/>
+                <w:color w:val="auto"/>
+              </w:rPr>
+            </w:pPr>
+            <w:proofErr w:type="spellStart"/>
+            <w:r>
+              <w:rPr>
+                <w:rFonts w:asciiTheme="minorHAnsi" w:eastAsiaTheme="minorEastAsia" w:hAnsiTheme="minorHAnsi" w:cstheme="minorBidi"/>
+                <w:color w:val="auto"/>
+              </w:rPr>
+              <w:t>Klassendiagram</w:t>
+            </w:r>
+            <w:proofErr w:type="spellEnd"/>
+            <w:r>
+              <w:rPr>
+                <w:rFonts w:asciiTheme="minorHAnsi" w:eastAsiaTheme="minorEastAsia" w:hAnsiTheme="minorHAnsi" w:cstheme="minorBidi"/>
+                <w:color w:val="auto"/>
+              </w:rPr>
+              <w:t xml:space="preserve"> </w:t>
+            </w:r>
+            <w:proofErr w:type="spellStart"/>
+            <w:r>
+              <w:rPr>
+                <w:rFonts w:asciiTheme="minorHAnsi" w:eastAsiaTheme="minorEastAsia" w:hAnsiTheme="minorHAnsi" w:cstheme="minorBidi"/>
+                <w:color w:val="auto"/>
+              </w:rPr>
+              <w:t>bijgewerkt</w:t>
+            </w:r>
+            <w:proofErr w:type="spellEnd"/>
+          </w:p>
+          <w:p>
+            <w:pPr>
+              <w:jc w:val="center"/>
+              <w:cnfStyle w:val="000000100000" w:firstRow="0" w:lastRow="0" w:firstColumn="0" w:lastColumn="0" w:oddVBand="0" w:evenVBand="0" w:oddHBand="1" w:evenHBand="0" w:firstRowFirstColumn="0" w:firstRowLastColumn="0" w:lastRowFirstColumn="0" w:lastRowLastColumn="0"/>
+              <w:rPr>
+                <w:rFonts w:asciiTheme="minorHAnsi" w:eastAsiaTheme="minorEastAsia" w:hAnsiTheme="minorHAnsi" w:cstheme="minorBidi"/>
+                <w:color w:val="auto"/>
+              </w:rPr>
+            </w:pPr>
+            <w:proofErr w:type="spellStart"/>
+            <w:r>
+              <w:rPr>
+                <w:rFonts w:asciiTheme="minorHAnsi" w:eastAsiaTheme="minorEastAsia" w:hAnsiTheme="minorHAnsi" w:cstheme="minorBidi"/>
+                <w:color w:val="auto"/>
+              </w:rPr>
+              <w:t>Tekst</w:t>
+            </w:r>
+            <w:proofErr w:type="spellEnd"/>
+            <w:r>
+              <w:rPr>
+                <w:rFonts w:asciiTheme="minorHAnsi" w:eastAsiaTheme="minorEastAsia" w:hAnsiTheme="minorHAnsi" w:cstheme="minorBidi"/>
+                <w:color w:val="auto"/>
+              </w:rPr>
+              <w:t xml:space="preserve"> </w:t>
+            </w:r>
+            <w:proofErr w:type="spellStart"/>
+            <w:r>
+              <w:rPr>
+                <w:rFonts w:asciiTheme="minorHAnsi" w:eastAsiaTheme="minorEastAsia" w:hAnsiTheme="minorHAnsi" w:cstheme="minorBidi"/>
+                <w:color w:val="auto"/>
+              </w:rPr>
+              <w:t>bij</w:t>
+            </w:r>
+            <w:proofErr w:type="spellEnd"/>
+            <w:r>
+              <w:rPr>
+                <w:rFonts w:asciiTheme="minorHAnsi" w:eastAsiaTheme="minorEastAsia" w:hAnsiTheme="minorHAnsi" w:cstheme="minorBidi"/>
+                <w:color w:val="auto"/>
+              </w:rPr>
+              <w:t xml:space="preserve"> </w:t>
+            </w:r>
+            <w:proofErr w:type="spellStart"/>
+            <w:r>
+              <w:rPr>
+                <w:rFonts w:asciiTheme="minorHAnsi" w:eastAsiaTheme="minorEastAsia" w:hAnsiTheme="minorHAnsi" w:cstheme="minorBidi"/>
+                <w:color w:val="auto"/>
+              </w:rPr>
+              <w:t>structuur</w:t>
+            </w:r>
+            <w:proofErr w:type="spellEnd"/>
+            <w:r>
+              <w:rPr>
+                <w:rFonts w:asciiTheme="minorHAnsi" w:eastAsiaTheme="minorEastAsia" w:hAnsiTheme="minorHAnsi" w:cstheme="minorBidi"/>
+                <w:color w:val="auto"/>
+              </w:rPr>
+              <w:t xml:space="preserve"> </w:t>
+            </w:r>
+            <w:proofErr w:type="spellStart"/>
+            <w:r>
+              <w:rPr>
+                <w:rFonts w:asciiTheme="minorHAnsi" w:eastAsiaTheme="minorEastAsia" w:hAnsiTheme="minorHAnsi" w:cstheme="minorBidi"/>
+                <w:color w:val="auto"/>
+              </w:rPr>
+              <w:t>toegevoegd</w:t>
+            </w:r>
+            <w:proofErr w:type="spellEnd"/>
+          </w:p>
+          <w:p>
+            <w:pPr>
+              <w:jc w:val="center"/>
+              <w:cnfStyle w:val="000000100000" w:firstRow="0" w:lastRow="0" w:firstColumn="0" w:lastColumn="0" w:oddVBand="0" w:evenVBand="0" w:oddHBand="1" w:evenHBand="0" w:firstRowFirstColumn="0" w:firstRowLastColumn="0" w:lastRowFirstColumn="0" w:lastRowLastColumn="0"/>
+              <w:rPr>
+                <w:rFonts w:asciiTheme="minorHAnsi" w:eastAsiaTheme="minorEastAsia" w:hAnsiTheme="minorHAnsi" w:cstheme="minorBidi"/>
+                <w:color w:val="auto"/>
+              </w:rPr>
+            </w:pPr>
+            <w:bookmarkStart w:id="2" w:name="_GoBack"/>
+            <w:bookmarkEnd w:id="2"/>
           </w:p>
         </w:tc>
         <w:tc>
           <w:tcPr>
-            <w:tcW w:w="1248" w:type="pct"/>
+            <w:tcW w:w="1212" w:type="pct"/>
           </w:tcPr>
           <w:p>
             <w:pPr>
               <w:jc w:val="center"/>
               <w:cnfStyle w:val="000000100000" w:firstRow="0" w:lastRow="0" w:firstColumn="0" w:lastColumn="0" w:oddVBand="0" w:evenVBand="0" w:oddHBand="1" w:evenHBand="0" w:firstRowFirstColumn="0" w:firstRowLastColumn="0" w:lastRowFirstColumn="0" w:lastRowLastColumn="0"/>
+              <w:rPr>
+                <w:rFonts w:asciiTheme="minorHAnsi" w:eastAsiaTheme="minorEastAsia" w:hAnsiTheme="minorHAnsi" w:cstheme="minorBidi"/>
+                <w:b/>
+                <w:color w:val="auto"/>
+              </w:rPr>
             </w:pPr>
             <w:r>
               <w:rPr>
                 <w:rFonts w:asciiTheme="minorHAnsi" w:eastAsiaTheme="minorEastAsia" w:hAnsiTheme="minorHAnsi" w:cstheme="minorBidi"/>
+                <w:b/>
                 <w:color w:val="auto"/>
               </w:rPr>
               <w:t>27-5</w:t>
+            </w:r>
+            <w:r>
+              <w:rPr>
+                <w:rFonts w:asciiTheme="minorHAnsi" w:eastAsiaTheme="minorEastAsia" w:hAnsiTheme="minorHAnsi" w:cstheme="minorBidi"/>
+                <w:b/>
+                <w:color w:val="auto"/>
+              </w:rPr>
+              <w:t>-2019</w:t>
+            </w:r>
+          </w:p>
+          <w:p>
+            <w:pPr>
+              <w:jc w:val="center"/>
+              <w:cnfStyle w:val="000000100000" w:firstRow="0" w:lastRow="0" w:firstColumn="0" w:lastColumn="0" w:oddVBand="0" w:evenVBand="0" w:oddHBand="1" w:evenHBand="0" w:firstRowFirstColumn="0" w:firstRowLastColumn="0" w:lastRowFirstColumn="0" w:lastRowLastColumn="0"/>
+              <w:rPr>
+                <w:b/>
+              </w:rPr>
+            </w:pPr>
+            <w:r>
+              <w:rPr>
+                <w:b/>
+              </w:rPr>
+              <w:t>29-5-2019</w:t>
+            </w:r>
+          </w:p>
+          <w:p>
+            <w:pPr>
+              <w:jc w:val="center"/>
+              <w:cnfStyle w:val="000000100000" w:firstRow="0" w:lastRow="0" w:firstColumn="0" w:lastColumn="0" w:oddVBand="0" w:evenVBand="0" w:oddHBand="1" w:evenHBand="0" w:firstRowFirstColumn="0" w:firstRowLastColumn="0" w:lastRowFirstColumn="0" w:lastRowLastColumn="0"/>
+            </w:pPr>
+            <w:r>
+              <w:rPr>
+                <w:b/>
+              </w:rPr>
+              <w:t>29-5-2019</w:t>
             </w:r>
           </w:p>
         </w:tc>
@@ -1668,12 +1928,12 @@
       <w:pPr>
         <w:pStyle w:val="Kop1"/>
       </w:pPr>
-      <w:bookmarkStart w:id="2" w:name="_Toc9845827"/>
+      <w:bookmarkStart w:id="3" w:name="_Toc9845827"/>
       <w:r>
         <w:lastRenderedPageBreak/>
         <w:t>Toelichting gekozen oplossingen</w:t>
       </w:r>
-      <w:bookmarkEnd w:id="2"/>
+      <w:bookmarkEnd w:id="3"/>
     </w:p>
     <w:p>
       <w:r>
@@ -1720,12 +1980,12 @@
       <w:pPr>
         <w:pStyle w:val="Kop1"/>
       </w:pPr>
-      <w:bookmarkStart w:id="3" w:name="_Toc9845828"/>
+      <w:bookmarkStart w:id="4" w:name="_Toc9845828"/>
       <w:r>
         <w:lastRenderedPageBreak/>
         <w:t>Eindproduct</w:t>
       </w:r>
-      <w:bookmarkEnd w:id="3"/>
+      <w:bookmarkEnd w:id="4"/>
     </w:p>
     <w:p>
       <w:r>
@@ -1818,7 +2078,15 @@
         <w:t>voor het uit</w:t>
       </w:r>
       <w:r>
-        <w:t>voeren van berekeningen en deze ook te kunnen returnen.</w:t>
+        <w:t xml:space="preserve">voeren van berekeningen en deze ook te kunnen </w:t>
+      </w:r>
+      <w:proofErr w:type="spellStart"/>
+      <w:r>
+        <w:t>returnen</w:t>
+      </w:r>
+      <w:proofErr w:type="spellEnd"/>
+      <w:r>
+        <w:t>.</w:t>
       </w:r>
     </w:p>
     <w:p>
@@ -1858,16 +2126,24 @@
       <w:pPr>
         <w:pStyle w:val="Kop1"/>
       </w:pPr>
-      <w:bookmarkStart w:id="4" w:name="_Toc9845830"/>
+      <w:bookmarkStart w:id="5" w:name="_Toc9845830"/>
       <w:r>
         <w:lastRenderedPageBreak/>
         <w:t>Kwaliteitseisen</w:t>
       </w:r>
-      <w:bookmarkEnd w:id="4"/>
+      <w:bookmarkEnd w:id="5"/>
     </w:p>
     <w:p>
       <w:r>
-        <w:t xml:space="preserve">In de code wordt er gebruik gemaakt van camelCase in zowel de methoden en variabelen. </w:t>
+        <w:t xml:space="preserve">In de code wordt er gebruik gemaakt van </w:t>
+      </w:r>
+      <w:proofErr w:type="spellStart"/>
+      <w:r>
+        <w:t>camelCase</w:t>
+      </w:r>
+      <w:proofErr w:type="spellEnd"/>
+      <w:r>
+        <w:t xml:space="preserve"> in zowel de methoden en variabelen. </w:t>
       </w:r>
       <w:r>
         <w:br/>
@@ -1882,7 +2158,15 @@
         <w:t xml:space="preserve"> </w:t>
       </w:r>
       <w:r>
-        <w:t xml:space="preserve">En met tabs wordt de indentatie gedaan. </w:t>
+        <w:t xml:space="preserve">En met tabs wordt de </w:t>
+      </w:r>
+      <w:proofErr w:type="spellStart"/>
+      <w:r>
+        <w:t>indentatie</w:t>
+      </w:r>
+      <w:proofErr w:type="spellEnd"/>
+      <w:r>
+        <w:t xml:space="preserve"> gedaan. </w:t>
       </w:r>
     </w:p>
     <w:p>
@@ -1902,19 +2186,27 @@
       <w:pPr>
         <w:pStyle w:val="Kop1"/>
       </w:pPr>
-      <w:bookmarkStart w:id="5" w:name="_Toc9845831"/>
+      <w:bookmarkStart w:id="6" w:name="_Toc9845831"/>
       <w:r>
         <w:lastRenderedPageBreak/>
         <w:t>Afhankelijkheden</w:t>
       </w:r>
-      <w:bookmarkEnd w:id="5"/>
+      <w:bookmarkEnd w:id="6"/>
     </w:p>
     <w:p>
       <w:r>
         <w:t>De GUI</w:t>
       </w:r>
       <w:r>
-        <w:t xml:space="preserve"> wordt gemaakt met JavaFX, verder zijn er geen afhankelijkheden.</w:t>
+        <w:t xml:space="preserve"> wordt gemaakt met </w:t>
+      </w:r>
+      <w:proofErr w:type="spellStart"/>
+      <w:r>
+        <w:t>JavaFX</w:t>
+      </w:r>
+      <w:proofErr w:type="spellEnd"/>
+      <w:r>
+        <w:t>, verder zijn er geen afhankelijkheden.</w:t>
       </w:r>
     </w:p>
     <w:p>
@@ -1934,13 +2226,11 @@
       <w:pPr>
         <w:pStyle w:val="Kop1"/>
       </w:pPr>
-      <w:bookmarkStart w:id="6" w:name="_Toc9845832"/>
+      <w:bookmarkStart w:id="7" w:name="_Toc9845832"/>
       <w:r>
         <w:lastRenderedPageBreak/>
         <w:t>Structuren</w:t>
       </w:r>
-      <w:bookmarkStart w:id="7" w:name="_GoBack"/>
-      <w:bookmarkEnd w:id="6"/>
       <w:bookmarkEnd w:id="7"/>
       <w:r>
         <w:br/>
@@ -1950,10 +2240,10 @@
           <w:noProof/>
         </w:rPr>
         <w:drawing>
-          <wp:inline distT="0" distB="0" distL="0" distR="0" wp14:anchorId="61DBF65F" wp14:editId="256F0535">
-            <wp:extent cx="6203392" cy="2918128"/>
-            <wp:effectExtent l="0" t="0" r="6985" b="0"/>
-            <wp:docPr id="3" name="Afbeelding 3" descr="C:\Users\Lars\OneDrive - ROC Drenthe College\Downloads\Versie1.0 (1).jpg"/>
+          <wp:inline distT="0" distB="0" distL="0" distR="0" wp14:anchorId="6BDA01A3" wp14:editId="42FA5C11">
+            <wp:extent cx="6315075" cy="4152378"/>
+            <wp:effectExtent l="0" t="0" r="0" b="635"/>
+            <wp:docPr id="1" name="Afbeelding 1" descr="C:\Users\larsv\Downloads\versie1.2.png"/>
             <wp:cNvGraphicFramePr>
               <a:graphicFrameLocks xmlns:a="http://schemas.openxmlformats.org/drawingml/2006/main" noChangeAspect="1"/>
             </wp:cNvGraphicFramePr>
@@ -1961,7 +2251,7 @@
               <a:graphicData uri="http://schemas.openxmlformats.org/drawingml/2006/picture">
                 <pic:pic xmlns:pic="http://schemas.openxmlformats.org/drawingml/2006/picture">
                   <pic:nvPicPr>
-                    <pic:cNvPr id="0" name="Picture 2" descr="C:\Users\Lars\OneDrive - ROC Drenthe College\Downloads\Versie1.0 (1).jpg"/>
+                    <pic:cNvPr id="0" name="Picture 1" descr="C:\Users\larsv\Downloads\versie1.2.png"/>
                     <pic:cNvPicPr>
                       <a:picLocks noChangeAspect="1" noChangeArrowheads="1"/>
                     </pic:cNvPicPr>
@@ -1974,13 +2264,13 @@
                         </a:ext>
                       </a:extLst>
                     </a:blip>
-                    <a:srcRect l="19201" r="17959"/>
+                    <a:srcRect l="10762" r="40894"/>
                     <a:stretch/>
                   </pic:blipFill>
                   <pic:spPr bwMode="auto">
                     <a:xfrm>
                       <a:off x="0" y="0"/>
-                      <a:ext cx="6216831" cy="2924450"/>
+                      <a:ext cx="6329470" cy="4161843"/>
                     </a:xfrm>
                     <a:prstGeom prst="rect">
                       <a:avLst/>
@@ -2012,7 +2302,11 @@
         </w:rPr>
       </w:pPr>
     </w:p>
-    <w:p/>
+    <w:p>
+      <w:r>
+        <w:t xml:space="preserve">Zoals je kunt zien ‘kennen’ de model en view elkaar niet. Dit wordt allemaal geregeld via de controller. Het model regelt de berekeningen, de controller de input en de view toont gegevens op het scherm. Deze gegevens krijgt de view van de controller. Er is ook nog een calculator klasse gemaakt, deze doet de berekeningen. </w:t>
+      </w:r>
+    </w:p>
     <w:sectPr>
       <w:footerReference w:type="default" r:id="rId12"/>
       <w:headerReference w:type="first" r:id="rId13"/>
@@ -3437,7 +3731,7 @@
 </file>
 
 <file path=customXml/itemProps1.xml><?xml version="1.0" encoding="utf-8"?>
-<ds:datastoreItem xmlns:ds="http://schemas.openxmlformats.org/officeDocument/2006/customXml" ds:itemID="{6C9C2F69-0E8F-4314-8A7F-4BE282177F0A}">
+<ds:datastoreItem xmlns:ds="http://schemas.openxmlformats.org/officeDocument/2006/customXml" ds:itemID="{6D2573E4-E9C1-4085-A354-0CEF4D6E0EE8}">
   <ds:schemaRefs>
     <ds:schemaRef ds:uri="http://schemas.openxmlformats.org/officeDocument/2006/bibliography"/>
   </ds:schemaRefs>

</xml_diff>